<commit_message>
Melhorias para o 2º encontro
</commit_message>
<xml_diff>
--- a/Secretaria/src/main/resources/arquivos/Modelo 2 Colunas.docx
+++ b/Secretaria/src/main/resources/arquivos/Modelo 2 Colunas.docx
@@ -80,7 +80,17 @@
                     <w:sz w:val="22"/>
                     <w:szCs w:val="24"/>
                   </w:rPr>
-                  <w:t>SEGUINDO A JESUS CRISTO NOSSO SENHOR, SOMOS UMA IGREJA JOVEM E MISSIONÁRIA”</w:t>
+                  <w:t>FOMOS CHAMADOS PARA SERVIR EM AMOR</w:t>
+                </w:r>
+                <w:bookmarkStart w:id="0" w:name="_GoBack"/>
+                <w:bookmarkEnd w:id="0"/>
+                <w:r>
+                  <w:rPr>
+                    <w:i/>
+                    <w:sz w:val="22"/>
+                    <w:szCs w:val="24"/>
+                  </w:rPr>
+                  <w:t>”</w:t>
                 </w:r>
               </w:p>
             </w:txbxContent>
@@ -138,23 +148,7 @@
         <w:sz w:val="24"/>
         <w:szCs w:val="24"/>
       </w:rPr>
-      <w:t>II</w:t>
-    </w:r>
-    <w:r>
-      <w:rPr>
-        <w:b/>
-        <w:sz w:val="24"/>
-        <w:szCs w:val="24"/>
-      </w:rPr>
-      <w:t>I</w:t>
-    </w:r>
-    <w:r>
-      <w:rPr>
-        <w:b/>
-        <w:sz w:val="24"/>
-        <w:szCs w:val="24"/>
-      </w:rPr>
-      <w:t xml:space="preserve"> ENCONTRO DE JOVENS COM CRISTO</w:t>
+      <w:t>III ENCONTRO DE JOVENS COM CRISTO</w:t>
     </w:r>
   </w:p>
   <w:p>
@@ -192,71 +186,7 @@
         <w:sz w:val="24"/>
         <w:szCs w:val="24"/>
       </w:rPr>
-      <w:t xml:space="preserve">DIAS </w:t>
-    </w:r>
-    <w:r>
-      <w:rPr>
-        <w:b/>
-        <w:sz w:val="24"/>
-        <w:szCs w:val="24"/>
-      </w:rPr>
-      <w:t>11</w:t>
-    </w:r>
-    <w:r>
-      <w:rPr>
-        <w:b/>
-        <w:sz w:val="24"/>
-        <w:szCs w:val="24"/>
-      </w:rPr>
-      <w:t xml:space="preserve">, </w:t>
-    </w:r>
-    <w:r>
-      <w:rPr>
-        <w:b/>
-        <w:sz w:val="24"/>
-        <w:szCs w:val="24"/>
-      </w:rPr>
-      <w:t>12</w:t>
-    </w:r>
-    <w:r>
-      <w:rPr>
-        <w:b/>
-        <w:sz w:val="24"/>
-        <w:szCs w:val="24"/>
-      </w:rPr>
-      <w:t xml:space="preserve"> E </w:t>
-    </w:r>
-    <w:r>
-      <w:rPr>
-        <w:b/>
-        <w:sz w:val="24"/>
-        <w:szCs w:val="24"/>
-      </w:rPr>
-      <w:t>13</w:t>
-    </w:r>
-    <w:r>
-      <w:rPr>
-        <w:b/>
-        <w:sz w:val="24"/>
-        <w:szCs w:val="24"/>
-      </w:rPr>
-      <w:t xml:space="preserve"> DE SETEMBRO DE 201</w:t>
-    </w:r>
-    <w:r>
-      <w:rPr>
-        <w:b/>
-        <w:sz w:val="24"/>
-        <w:szCs w:val="24"/>
-      </w:rPr>
-      <w:t>5</w:t>
-    </w:r>
-    <w:r>
-      <w:rPr>
-        <w:b/>
-        <w:sz w:val="24"/>
-        <w:szCs w:val="24"/>
-      </w:rPr>
-      <w:t>.</w:t>
+      <w:t>DIAS 11, 12 E 13 DE SETEMBRO DE 2015.</w:t>
     </w:r>
   </w:p>
 </w:hdr>
@@ -275,7 +205,7 @@
     </w:rPrDefault>
     <w:pPrDefault>
       <w:pPr>
-        <w:spacing w:lineRule="auto" w:line="256"/>
+        <w:spacing w:lineRule="auto" w:line="254"/>
       </w:pPr>
     </w:pPrDefault>
   </w:docDefaults>
@@ -660,7 +590,7 @@
       <w:widowControl/>
       <w:suppressAutoHyphens w:val="true"/>
       <w:bidi w:val="0"/>
-      <w:spacing w:lineRule="auto" w:line="240" w:before="0" w:after="0"/>
+      <w:spacing w:lineRule="auto" w:line="240"/>
       <w:jc w:val="left"/>
     </w:pPr>
     <w:rPr>
@@ -691,6 +621,29 @@
       <w:szCs w:val="24"/>
     </w:rPr>
   </w:style>
+  <w:style w:type="paragraph" w:styleId="Heading4">
+    <w:name w:val="Heading 4"/>
+    <w:uiPriority w:val="9"/>
+    <w:qFormat/>
+    <w:semiHidden/>
+    <w:unhideWhenUsed/>
+    <w:link w:val="Ttulo4Char"/>
+    <w:rsid w:val="0040703b"/>
+    <w:basedOn w:val="Normal"/>
+    <w:next w:val="Normal"/>
+    <w:pPr>
+      <w:keepNext/>
+      <w:keepLines/>
+      <w:spacing w:before="40" w:after="0"/>
+      <w:outlineLvl w:val="3"/>
+    </w:pPr>
+    <w:rPr>
+      <w:rFonts w:ascii="Calibri Light" w:hAnsi="Calibri Light" w:cs=""/>
+      <w:i/>
+      <w:iCs/>
+      <w:color w:val="2E74B5"/>
+    </w:rPr>
+  </w:style>
   <w:style w:type="character" w:styleId="DefaultParagraphFont" w:default="1">
     <w:name w:val="Default Paragraph Font"/>
     <w:uiPriority w:val="1"/>
@@ -731,7 +684,7 @@
   <w:style w:type="character" w:styleId="CorpodetextoChar" w:customStyle="1">
     <w:name w:val="Corpo de texto Char"/>
     <w:semiHidden/>
-    <w:link w:val="Corpodetexto"/>
+    <w:link w:val="TextBody"/>
     <w:rsid w:val="00d536fa"/>
     <w:basedOn w:val="DefaultParagraphFont"/>
     <w:rPr>
@@ -755,7 +708,24 @@
       <w:lang w:eastAsia="ar-SA"/>
     </w:rPr>
   </w:style>
-  <w:style w:type="paragraph" w:styleId="Heading">
+  <w:style w:type="character" w:styleId="Ttulo4Char" w:customStyle="1">
+    <w:name w:val="Título 4 Char"/>
+    <w:uiPriority w:val="9"/>
+    <w:semiHidden/>
+    <w:link w:val="Ttulo4"/>
+    <w:rsid w:val="0040703b"/>
+    <w:basedOn w:val="DefaultParagraphFont"/>
+    <w:rPr>
+      <w:rFonts w:ascii="Calibri Light" w:hAnsi="Calibri Light" w:cs=""/>
+      <w:i/>
+      <w:iCs/>
+      <w:color w:val="2E74B5"/>
+      <w:sz w:val="26"/>
+      <w:szCs w:val="26"/>
+      <w:lang w:eastAsia="ar-SA"/>
+    </w:rPr>
+  </w:style>
+  <w:style w:type="paragraph" w:styleId="Heading" w:customStyle="1">
     <w:name w:val="Heading"/>
     <w:basedOn w:val="Normal"/>
     <w:next w:val="TextBody"/>
@@ -769,7 +739,7 @@
       <w:szCs w:val="28"/>
     </w:rPr>
   </w:style>
-  <w:style w:type="paragraph" w:styleId="TextBody">
+  <w:style w:type="paragraph" w:styleId="TextBody" w:customStyle="1">
     <w:name w:val="Text Body"/>
     <w:semiHidden/>
     <w:link w:val="CorpodetextoChar"/>
@@ -803,7 +773,7 @@
       <w:szCs w:val="24"/>
     </w:rPr>
   </w:style>
-  <w:style w:type="paragraph" w:styleId="Index">
+  <w:style w:type="paragraph" w:styleId="Index" w:customStyle="1">
     <w:name w:val="Index"/>
     <w:basedOn w:val="Normal"/>
     <w:pPr>
@@ -811,6 +781,21 @@
     </w:pPr>
     <w:rPr>
       <w:rFonts w:cs="Lohit Devanagari"/>
+    </w:rPr>
+  </w:style>
+  <w:style w:type="paragraph" w:styleId="Caption1">
+    <w:name w:val="caption"/>
+    <w:basedOn w:val="Normal"/>
+    <w:pPr>
+      <w:suppressLineNumbers/>
+      <w:spacing w:before="120" w:after="120"/>
+    </w:pPr>
+    <w:rPr>
+      <w:rFonts w:cs="Lohit Devanagari"/>
+      <w:i/>
+      <w:iCs/>
+      <w:sz w:val="24"/>
+      <w:szCs w:val="24"/>
     </w:rPr>
   </w:style>
   <w:style w:type="paragraph" w:styleId="Header">
@@ -858,7 +843,7 @@
       <w:szCs w:val="18"/>
     </w:rPr>
   </w:style>
-  <w:style w:type="paragraph" w:styleId="FrameContents">
+  <w:style w:type="paragraph" w:styleId="FrameContents" w:customStyle="1">
     <w:name w:val="Frame Contents"/>
     <w:basedOn w:val="Normal"/>
     <w:pPr/>

</xml_diff>